<commit_message>
finish step 4 and 5
</commit_message>
<xml_diff>
--- a/Project I.docx
+++ b/Project I.docx
@@ -1,6 +1,6 @@
 
 <file path=word/document.xml><?xml version="1.0" encoding="utf-8"?>
-<w:document xmlns:wpc="http://schemas.microsoft.com/office/word/2010/wordprocessingCanvas" xmlns:cx="http://schemas.microsoft.com/office/drawing/2014/chartex" xmlns:cx1="http://schemas.microsoft.com/office/drawing/2015/9/8/chartex" xmlns:cx2="http://schemas.microsoft.com/office/drawing/2015/10/21/chartex" xmlns:cx3="http://schemas.microsoft.com/office/drawing/2016/5/9/chartex" xmlns:cx4="http://schemas.microsoft.com/office/drawing/2016/5/10/chartex" xmlns:cx5="http://schemas.microsoft.com/office/drawing/2016/5/11/chartex" xmlns:cx6="http://schemas.microsoft.com/office/drawing/2016/5/12/chartex" xmlns:cx7="http://schemas.microsoft.com/office/drawing/2016/5/13/chartex" xmlns:cx8="http://schemas.microsoft.com/office/drawing/2016/5/14/chartex" xmlns:mc="http://schemas.openxmlformats.org/markup-compatibility/2006" xmlns:aink="http://schemas.microsoft.com/office/drawing/2016/ink" xmlns:am3d="http://schemas.microsoft.com/office/drawing/2017/model3d" xmlns:o="urn:schemas-microsoft-com:office:office" xmlns:oel="http://schemas.microsoft.com/office/2019/extlst" xmlns:r="http://schemas.openxmlformats.org/officeDocument/2006/relationships" xmlns:m="http://schemas.openxmlformats.org/officeDocument/2006/math" xmlns:v="urn:schemas-microsoft-com:vml" xmlns:wp14="http://schemas.microsoft.com/office/word/2010/wordprocessingDrawing" xmlns:wp="http://schemas.openxmlformats.org/drawingml/2006/wordprocessingDrawing" xmlns:w10="urn:schemas-microsoft-com:office:word" xmlns:w="http://schemas.openxmlformats.org/wordprocessingml/2006/main" xmlns:w14="http://schemas.microsoft.com/office/word/2010/wordml" xmlns:w15="http://schemas.microsoft.com/office/word/2012/wordml" xmlns:w16cex="http://schemas.microsoft.com/office/word/2018/wordml/cex" xmlns:w16cid="http://schemas.microsoft.com/office/word/2016/wordml/cid" xmlns:w16="http://schemas.microsoft.com/office/word/2018/wordml" xmlns:w16sdtdh="http://schemas.microsoft.com/office/word/2020/wordml/sdtdatahash" xmlns:w16se="http://schemas.microsoft.com/office/word/2015/wordml/symex" xmlns:wpg="http://schemas.microsoft.com/office/word/2010/wordprocessingGroup" xmlns:wpi="http://schemas.microsoft.com/office/word/2010/wordprocessingInk" xmlns:wne="http://schemas.microsoft.com/office/word/2006/wordml" xmlns:wps="http://schemas.microsoft.com/office/word/2010/wordprocessingShape" mc:Ignorable="w14 w15 w16se w16cid w16 w16cex w16sdtdh wp14">
+<w:document xmlns:wpc="http://schemas.microsoft.com/office/word/2010/wordprocessingCanvas" xmlns:cx="http://schemas.microsoft.com/office/drawing/2014/chartex" xmlns:cx1="http://schemas.microsoft.com/office/drawing/2015/9/8/chartex" xmlns:cx2="http://schemas.microsoft.com/office/drawing/2015/10/21/chartex" xmlns:cx3="http://schemas.microsoft.com/office/drawing/2016/5/9/chartex" xmlns:cx4="http://schemas.microsoft.com/office/drawing/2016/5/10/chartex" xmlns:cx5="http://schemas.microsoft.com/office/drawing/2016/5/11/chartex" xmlns:cx6="http://schemas.microsoft.com/office/drawing/2016/5/12/chartex" xmlns:cx7="http://schemas.microsoft.com/office/drawing/2016/5/13/chartex" xmlns:cx8="http://schemas.microsoft.com/office/drawing/2016/5/14/chartex" xmlns:mc="http://schemas.openxmlformats.org/markup-compatibility/2006" xmlns:aink="http://schemas.microsoft.com/office/drawing/2016/ink" xmlns:am3d="http://schemas.microsoft.com/office/drawing/2017/model3d" xmlns:o="urn:schemas-microsoft-com:office:office" xmlns:oel="http://schemas.microsoft.com/office/2019/extlst" xmlns:r="http://schemas.openxmlformats.org/officeDocument/2006/relationships" xmlns:m="http://schemas.openxmlformats.org/officeDocument/2006/math" xmlns:v="urn:schemas-microsoft-com:vml" xmlns:wp14="http://schemas.microsoft.com/office/word/2010/wordprocessingDrawing" xmlns:wp="http://schemas.openxmlformats.org/drawingml/2006/wordprocessingDrawing" xmlns:w10="urn:schemas-microsoft-com:office:word" xmlns:w="http://schemas.openxmlformats.org/wordprocessingml/2006/main" xmlns:w14="http://schemas.microsoft.com/office/word/2010/wordml" xmlns:w15="http://schemas.microsoft.com/office/word/2012/wordml" xmlns:w16cex="http://schemas.microsoft.com/office/word/2018/wordml/cex" xmlns:w16cid="http://schemas.microsoft.com/office/word/2016/wordml/cid" xmlns:w16="http://schemas.microsoft.com/office/word/2018/wordml" xmlns:w16du="http://schemas.microsoft.com/office/word/2023/wordml/word16du" xmlns:w16sdtdh="http://schemas.microsoft.com/office/word/2020/wordml/sdtdatahash" xmlns:w16se="http://schemas.microsoft.com/office/word/2015/wordml/symex" xmlns:wpg="http://schemas.microsoft.com/office/word/2010/wordprocessingGroup" xmlns:wpi="http://schemas.microsoft.com/office/word/2010/wordprocessingInk" xmlns:wne="http://schemas.microsoft.com/office/word/2006/wordml" xmlns:wps="http://schemas.microsoft.com/office/word/2010/wordprocessingShape" mc:Ignorable="w14 w15 w16se w16cid w16 w16cex w16sdtdh w16du wp14">
   <w:body>
     <w:p>
       <w:pPr>
@@ -224,7 +224,29 @@
           <w:sz w:val="16"/>
           <w:szCs w:val="16"/>
         </w:rPr>
-        <w:t xml:space="preserve">Patients received on of </w:t>
+        <w:t xml:space="preserve">Patients received </w:t>
+      </w:r>
+      <w:proofErr w:type="gramStart"/>
+      <w:r>
+        <w:rPr>
+          <w:rFonts w:asciiTheme="majorHAnsi" w:hAnsiTheme="majorHAnsi" w:cstheme="majorHAnsi"/>
+          <w:color w:val="333333"/>
+          <w:spacing w:val="3"/>
+          <w:sz w:val="16"/>
+          <w:szCs w:val="16"/>
+        </w:rPr>
+        <w:t>on</w:t>
+      </w:r>
+      <w:proofErr w:type="gramEnd"/>
+      <w:r>
+        <w:rPr>
+          <w:rFonts w:asciiTheme="majorHAnsi" w:hAnsiTheme="majorHAnsi" w:cstheme="majorHAnsi"/>
+          <w:color w:val="333333"/>
+          <w:spacing w:val="3"/>
+          <w:sz w:val="16"/>
+          <w:szCs w:val="16"/>
+        </w:rPr>
+        <w:t xml:space="preserve"> of </w:t>
       </w:r>
       <w:proofErr w:type="gramStart"/>
       <w:r>
@@ -2741,14 +2763,16 @@
           <w:rFonts w:asciiTheme="majorHAnsi" w:hAnsiTheme="majorHAnsi" w:cstheme="majorHAnsi"/>
           <w:sz w:val="16"/>
           <w:szCs w:val="16"/>
-        </w:rPr>
-      </w:pPr>
-      <w:r>
-        <w:rPr>
-          <w:rFonts w:asciiTheme="majorHAnsi" w:hAnsiTheme="majorHAnsi" w:cstheme="majorHAnsi"/>
-          <w:w w:val="105"/>
-          <w:sz w:val="16"/>
-          <w:szCs w:val="16"/>
+          <w:highlight w:val="yellow"/>
+        </w:rPr>
+      </w:pPr>
+      <w:r>
+        <w:rPr>
+          <w:rFonts w:asciiTheme="majorHAnsi" w:hAnsiTheme="majorHAnsi" w:cstheme="majorHAnsi"/>
+          <w:w w:val="105"/>
+          <w:sz w:val="16"/>
+          <w:szCs w:val="16"/>
+          <w:highlight w:val="yellow"/>
         </w:rPr>
         <w:t xml:space="preserve">Check the normality using two </w:t>
       </w:r>
@@ -2759,6 +2783,7 @@
           <w:w w:val="105"/>
           <w:sz w:val="16"/>
           <w:szCs w:val="16"/>
+          <w:highlight w:val="yellow"/>
         </w:rPr>
         <w:t>methods</w:t>
       </w:r>
@@ -2778,14 +2803,16 @@
           <w:rFonts w:asciiTheme="majorHAnsi" w:hAnsiTheme="majorHAnsi" w:cstheme="majorHAnsi"/>
           <w:sz w:val="16"/>
           <w:szCs w:val="16"/>
-        </w:rPr>
-      </w:pPr>
-      <w:r>
-        <w:rPr>
-          <w:rFonts w:asciiTheme="majorHAnsi" w:hAnsiTheme="majorHAnsi" w:cstheme="majorHAnsi"/>
-          <w:w w:val="105"/>
-          <w:sz w:val="16"/>
-          <w:szCs w:val="16"/>
+          <w:highlight w:val="yellow"/>
+        </w:rPr>
+      </w:pPr>
+      <w:r>
+        <w:rPr>
+          <w:rFonts w:asciiTheme="majorHAnsi" w:hAnsiTheme="majorHAnsi" w:cstheme="majorHAnsi"/>
+          <w:w w:val="105"/>
+          <w:sz w:val="16"/>
+          <w:szCs w:val="16"/>
+          <w:highlight w:val="yellow"/>
         </w:rPr>
         <w:t xml:space="preserve">Check the homoscedasticity using two methods. </w:t>
       </w:r>
@@ -2801,14 +2828,16 @@
           <w:rFonts w:asciiTheme="majorHAnsi" w:hAnsiTheme="majorHAnsi" w:cstheme="majorHAnsi"/>
           <w:sz w:val="16"/>
           <w:szCs w:val="16"/>
-        </w:rPr>
-      </w:pPr>
-      <w:r>
-        <w:rPr>
-          <w:rFonts w:asciiTheme="majorHAnsi" w:hAnsiTheme="majorHAnsi" w:cstheme="majorHAnsi"/>
-          <w:w w:val="105"/>
-          <w:sz w:val="16"/>
-          <w:szCs w:val="16"/>
+          <w:highlight w:val="yellow"/>
+        </w:rPr>
+      </w:pPr>
+      <w:r>
+        <w:rPr>
+          <w:rFonts w:asciiTheme="majorHAnsi" w:hAnsiTheme="majorHAnsi" w:cstheme="majorHAnsi"/>
+          <w:w w:val="105"/>
+          <w:sz w:val="16"/>
+          <w:szCs w:val="16"/>
+          <w:highlight w:val="yellow"/>
         </w:rPr>
         <w:t>What</w:t>
       </w:r>
@@ -2819,15 +2848,17 @@
           <w:w w:val="105"/>
           <w:sz w:val="16"/>
           <w:szCs w:val="16"/>
-        </w:rPr>
-        <w:t xml:space="preserve"> </w:t>
-      </w:r>
-      <w:r>
-        <w:rPr>
-          <w:rFonts w:asciiTheme="majorHAnsi" w:hAnsiTheme="majorHAnsi" w:cstheme="majorHAnsi"/>
-          <w:w w:val="105"/>
-          <w:sz w:val="16"/>
-          <w:szCs w:val="16"/>
+          <w:highlight w:val="yellow"/>
+        </w:rPr>
+        <w:t xml:space="preserve"> </w:t>
+      </w:r>
+      <w:r>
+        <w:rPr>
+          <w:rFonts w:asciiTheme="majorHAnsi" w:hAnsiTheme="majorHAnsi" w:cstheme="majorHAnsi"/>
+          <w:w w:val="105"/>
+          <w:sz w:val="16"/>
+          <w:szCs w:val="16"/>
+          <w:highlight w:val="yellow"/>
         </w:rPr>
         <w:t>do</w:t>
       </w:r>
@@ -2838,15 +2869,17 @@
           <w:w w:val="105"/>
           <w:sz w:val="16"/>
           <w:szCs w:val="16"/>
-        </w:rPr>
-        <w:t xml:space="preserve"> </w:t>
-      </w:r>
-      <w:r>
-        <w:rPr>
-          <w:rFonts w:asciiTheme="majorHAnsi" w:hAnsiTheme="majorHAnsi" w:cstheme="majorHAnsi"/>
-          <w:w w:val="105"/>
-          <w:sz w:val="16"/>
-          <w:szCs w:val="16"/>
+          <w:highlight w:val="yellow"/>
+        </w:rPr>
+        <w:t xml:space="preserve"> </w:t>
+      </w:r>
+      <w:r>
+        <w:rPr>
+          <w:rFonts w:asciiTheme="majorHAnsi" w:hAnsiTheme="majorHAnsi" w:cstheme="majorHAnsi"/>
+          <w:w w:val="105"/>
+          <w:sz w:val="16"/>
+          <w:szCs w:val="16"/>
+          <w:highlight w:val="yellow"/>
         </w:rPr>
         <w:t>you</w:t>
       </w:r>
@@ -2857,15 +2890,17 @@
           <w:w w:val="105"/>
           <w:sz w:val="16"/>
           <w:szCs w:val="16"/>
-        </w:rPr>
-        <w:t xml:space="preserve"> </w:t>
-      </w:r>
-      <w:r>
-        <w:rPr>
-          <w:rFonts w:asciiTheme="majorHAnsi" w:hAnsiTheme="majorHAnsi" w:cstheme="majorHAnsi"/>
-          <w:w w:val="105"/>
-          <w:sz w:val="16"/>
-          <w:szCs w:val="16"/>
+          <w:highlight w:val="yellow"/>
+        </w:rPr>
+        <w:t xml:space="preserve"> </w:t>
+      </w:r>
+      <w:r>
+        <w:rPr>
+          <w:rFonts w:asciiTheme="majorHAnsi" w:hAnsiTheme="majorHAnsi" w:cstheme="majorHAnsi"/>
+          <w:w w:val="105"/>
+          <w:sz w:val="16"/>
+          <w:szCs w:val="16"/>
+          <w:highlight w:val="yellow"/>
         </w:rPr>
         <w:t>think?</w:t>
       </w:r>
@@ -2918,14 +2953,16 @@
           <w:rFonts w:asciiTheme="majorHAnsi" w:hAnsiTheme="majorHAnsi" w:cstheme="majorHAnsi"/>
           <w:sz w:val="16"/>
           <w:szCs w:val="16"/>
-        </w:rPr>
-      </w:pPr>
-      <w:r>
-        <w:rPr>
-          <w:rFonts w:asciiTheme="majorHAnsi" w:hAnsiTheme="majorHAnsi" w:cstheme="majorHAnsi"/>
-          <w:w w:val="105"/>
-          <w:sz w:val="16"/>
-          <w:szCs w:val="16"/>
+          <w:highlight w:val="yellow"/>
+        </w:rPr>
+      </w:pPr>
+      <w:r>
+        <w:rPr>
+          <w:rFonts w:asciiTheme="majorHAnsi" w:hAnsiTheme="majorHAnsi" w:cstheme="majorHAnsi"/>
+          <w:w w:val="105"/>
+          <w:sz w:val="16"/>
+          <w:szCs w:val="16"/>
+          <w:highlight w:val="yellow"/>
         </w:rPr>
         <w:t xml:space="preserve">Calculate the 90%, 95%, 99% confidence interval for the means of </w:t>
       </w:r>
@@ -2937,6 +2974,7 @@
           <w:spacing w:val="3"/>
           <w:sz w:val="16"/>
           <w:szCs w:val="16"/>
+          <w:highlight w:val="yellow"/>
         </w:rPr>
         <w:t>Jacard</w:t>
       </w:r>
@@ -2948,6 +2986,7 @@
           <w:spacing w:val="3"/>
           <w:sz w:val="16"/>
           <w:szCs w:val="16"/>
+          <w:highlight w:val="yellow"/>
         </w:rPr>
         <w:t xml:space="preserve"> distance </w:t>
       </w:r>
@@ -2958,6 +2997,7 @@
           <w:w w:val="105"/>
           <w:sz w:val="16"/>
           <w:szCs w:val="16"/>
+          <w:highlight w:val="yellow"/>
         </w:rPr>
         <w:t xml:space="preserve">  </w:t>
       </w:r>
@@ -2967,6 +3007,7 @@
           <w:w w:val="105"/>
           <w:sz w:val="16"/>
           <w:szCs w:val="16"/>
+          <w:highlight w:val="yellow"/>
         </w:rPr>
         <w:t xml:space="preserve">each </w:t>
       </w:r>
@@ -2978,6 +3019,7 @@
           <w:iCs/>
           <w:sz w:val="16"/>
           <w:szCs w:val="16"/>
+          <w:highlight w:val="yellow"/>
         </w:rPr>
         <w:t>Antbiotics</w:t>
       </w:r>
@@ -2988,6 +3030,7 @@
           <w:w w:val="105"/>
           <w:sz w:val="16"/>
           <w:szCs w:val="16"/>
+          <w:highlight w:val="yellow"/>
         </w:rPr>
         <w:t>.</w:t>
       </w:r>
@@ -3006,36 +3049,18 @@
           <w:rFonts w:asciiTheme="majorHAnsi" w:hAnsiTheme="majorHAnsi" w:cstheme="majorHAnsi"/>
           <w:sz w:val="16"/>
           <w:szCs w:val="16"/>
-        </w:rPr>
-      </w:pPr>
-      <w:r>
-        <w:rPr>
-          <w:rFonts w:asciiTheme="majorHAnsi" w:hAnsiTheme="majorHAnsi" w:cstheme="majorHAnsi"/>
-          <w:w w:val="105"/>
-          <w:sz w:val="16"/>
-          <w:szCs w:val="16"/>
-        </w:rPr>
-        <w:t>How would you describe those inferences and what do you observe in terms of the interval width when request higher confidence (</w:t>
-      </w:r>
-      <w:proofErr w:type="gramStart"/>
-      <w:r>
-        <w:rPr>
-          <w:rFonts w:asciiTheme="majorHAnsi" w:hAnsiTheme="majorHAnsi" w:cstheme="majorHAnsi"/>
-          <w:w w:val="105"/>
-          <w:sz w:val="16"/>
-          <w:szCs w:val="16"/>
-        </w:rPr>
-        <w:t>i.e.</w:t>
-      </w:r>
-      <w:proofErr w:type="gramEnd"/>
-      <w:r>
-        <w:rPr>
-          <w:rFonts w:asciiTheme="majorHAnsi" w:hAnsiTheme="majorHAnsi" w:cstheme="majorHAnsi"/>
-          <w:w w:val="105"/>
-          <w:sz w:val="16"/>
-          <w:szCs w:val="16"/>
-        </w:rPr>
-        <w:t xml:space="preserve"> 99% C.I.)?</w:t>
+          <w:highlight w:val="yellow"/>
+        </w:rPr>
+      </w:pPr>
+      <w:r>
+        <w:rPr>
+          <w:rFonts w:asciiTheme="majorHAnsi" w:hAnsiTheme="majorHAnsi" w:cstheme="majorHAnsi"/>
+          <w:w w:val="105"/>
+          <w:sz w:val="16"/>
+          <w:szCs w:val="16"/>
+          <w:highlight w:val="yellow"/>
+        </w:rPr>
+        <w:t>How would you describe those inferences and what do you observe in terms of the interval width when request higher confidence (i.e. 99% C.I.)?</w:t>
       </w:r>
     </w:p>
     <w:p>
@@ -3710,7 +3735,7 @@
 </file>
 
 <file path=word/numbering.xml><?xml version="1.0" encoding="utf-8"?>
-<w:numbering xmlns:wpc="http://schemas.microsoft.com/office/word/2010/wordprocessingCanvas" xmlns:cx="http://schemas.microsoft.com/office/drawing/2014/chartex" xmlns:cx1="http://schemas.microsoft.com/office/drawing/2015/9/8/chartex" xmlns:cx2="http://schemas.microsoft.com/office/drawing/2015/10/21/chartex" xmlns:cx3="http://schemas.microsoft.com/office/drawing/2016/5/9/chartex" xmlns:cx4="http://schemas.microsoft.com/office/drawing/2016/5/10/chartex" xmlns:cx5="http://schemas.microsoft.com/office/drawing/2016/5/11/chartex" xmlns:cx6="http://schemas.microsoft.com/office/drawing/2016/5/12/chartex" xmlns:cx7="http://schemas.microsoft.com/office/drawing/2016/5/13/chartex" xmlns:cx8="http://schemas.microsoft.com/office/drawing/2016/5/14/chartex" xmlns:mc="http://schemas.openxmlformats.org/markup-compatibility/2006" xmlns:aink="http://schemas.microsoft.com/office/drawing/2016/ink" xmlns:am3d="http://schemas.microsoft.com/office/drawing/2017/model3d" xmlns:o="urn:schemas-microsoft-com:office:office" xmlns:oel="http://schemas.microsoft.com/office/2019/extlst" xmlns:r="http://schemas.openxmlformats.org/officeDocument/2006/relationships" xmlns:m="http://schemas.openxmlformats.org/officeDocument/2006/math" xmlns:v="urn:schemas-microsoft-com:vml" xmlns:wp14="http://schemas.microsoft.com/office/word/2010/wordprocessingDrawing" xmlns:wp="http://schemas.openxmlformats.org/drawingml/2006/wordprocessingDrawing" xmlns:w10="urn:schemas-microsoft-com:office:word" xmlns:w="http://schemas.openxmlformats.org/wordprocessingml/2006/main" xmlns:w14="http://schemas.microsoft.com/office/word/2010/wordml" xmlns:w15="http://schemas.microsoft.com/office/word/2012/wordml" xmlns:w16cex="http://schemas.microsoft.com/office/word/2018/wordml/cex" xmlns:w16cid="http://schemas.microsoft.com/office/word/2016/wordml/cid" xmlns:w16="http://schemas.microsoft.com/office/word/2018/wordml" xmlns:w16sdtdh="http://schemas.microsoft.com/office/word/2020/wordml/sdtdatahash" xmlns:w16se="http://schemas.microsoft.com/office/word/2015/wordml/symex" xmlns:wpg="http://schemas.microsoft.com/office/word/2010/wordprocessingGroup" xmlns:wpi="http://schemas.microsoft.com/office/word/2010/wordprocessingInk" xmlns:wne="http://schemas.microsoft.com/office/word/2006/wordml" xmlns:wps="http://schemas.microsoft.com/office/word/2010/wordprocessingShape" mc:Ignorable="w14 w15 w16se w16cid w16 w16cex w16sdtdh wp14">
+<w:numbering xmlns:wpc="http://schemas.microsoft.com/office/word/2010/wordprocessingCanvas" xmlns:cx="http://schemas.microsoft.com/office/drawing/2014/chartex" xmlns:cx1="http://schemas.microsoft.com/office/drawing/2015/9/8/chartex" xmlns:cx2="http://schemas.microsoft.com/office/drawing/2015/10/21/chartex" xmlns:cx3="http://schemas.microsoft.com/office/drawing/2016/5/9/chartex" xmlns:cx4="http://schemas.microsoft.com/office/drawing/2016/5/10/chartex" xmlns:cx5="http://schemas.microsoft.com/office/drawing/2016/5/11/chartex" xmlns:cx6="http://schemas.microsoft.com/office/drawing/2016/5/12/chartex" xmlns:cx7="http://schemas.microsoft.com/office/drawing/2016/5/13/chartex" xmlns:cx8="http://schemas.microsoft.com/office/drawing/2016/5/14/chartex" xmlns:mc="http://schemas.openxmlformats.org/markup-compatibility/2006" xmlns:aink="http://schemas.microsoft.com/office/drawing/2016/ink" xmlns:am3d="http://schemas.microsoft.com/office/drawing/2017/model3d" xmlns:o="urn:schemas-microsoft-com:office:office" xmlns:oel="http://schemas.microsoft.com/office/2019/extlst" xmlns:r="http://schemas.openxmlformats.org/officeDocument/2006/relationships" xmlns:m="http://schemas.openxmlformats.org/officeDocument/2006/math" xmlns:v="urn:schemas-microsoft-com:vml" xmlns:wp14="http://schemas.microsoft.com/office/word/2010/wordprocessingDrawing" xmlns:wp="http://schemas.openxmlformats.org/drawingml/2006/wordprocessingDrawing" xmlns:w10="urn:schemas-microsoft-com:office:word" xmlns:w="http://schemas.openxmlformats.org/wordprocessingml/2006/main" xmlns:w14="http://schemas.microsoft.com/office/word/2010/wordml" xmlns:w15="http://schemas.microsoft.com/office/word/2012/wordml" xmlns:w16cex="http://schemas.microsoft.com/office/word/2018/wordml/cex" xmlns:w16cid="http://schemas.microsoft.com/office/word/2016/wordml/cid" xmlns:w16="http://schemas.microsoft.com/office/word/2018/wordml" xmlns:w16du="http://schemas.microsoft.com/office/word/2023/wordml/word16du" xmlns:w16sdtdh="http://schemas.microsoft.com/office/word/2020/wordml/sdtdatahash" xmlns:w16se="http://schemas.microsoft.com/office/word/2015/wordml/symex" xmlns:wpg="http://schemas.microsoft.com/office/word/2010/wordprocessingGroup" xmlns:wpi="http://schemas.microsoft.com/office/word/2010/wordprocessingInk" xmlns:wne="http://schemas.microsoft.com/office/word/2006/wordml" xmlns:wps="http://schemas.microsoft.com/office/word/2010/wordprocessingShape" mc:Ignorable="w14 w15 w16se w16cid w16 w16cex w16sdtdh w16du wp14">
   <w:abstractNum w:abstractNumId="0" w15:restartNumberingAfterBreak="0">
     <w:nsid w:val="1FF53321"/>
     <w:multiLevelType w:val="hybridMultilevel"/>
@@ -4418,7 +4443,7 @@
 </file>
 
 <file path=word/styles.xml><?xml version="1.0" encoding="utf-8"?>
-<w:styles xmlns:mc="http://schemas.openxmlformats.org/markup-compatibility/2006" xmlns:r="http://schemas.openxmlformats.org/officeDocument/2006/relationships" xmlns:w="http://schemas.openxmlformats.org/wordprocessingml/2006/main" xmlns:w14="http://schemas.microsoft.com/office/word/2010/wordml" xmlns:w15="http://schemas.microsoft.com/office/word/2012/wordml" xmlns:w16cex="http://schemas.microsoft.com/office/word/2018/wordml/cex" xmlns:w16cid="http://schemas.microsoft.com/office/word/2016/wordml/cid" xmlns:w16="http://schemas.microsoft.com/office/word/2018/wordml" xmlns:w16sdtdh="http://schemas.microsoft.com/office/word/2020/wordml/sdtdatahash" xmlns:w16se="http://schemas.microsoft.com/office/word/2015/wordml/symex" mc:Ignorable="w14 w15 w16se w16cid w16 w16cex w16sdtdh">
+<w:styles xmlns:mc="http://schemas.openxmlformats.org/markup-compatibility/2006" xmlns:r="http://schemas.openxmlformats.org/officeDocument/2006/relationships" xmlns:w="http://schemas.openxmlformats.org/wordprocessingml/2006/main" xmlns:w14="http://schemas.microsoft.com/office/word/2010/wordml" xmlns:w15="http://schemas.microsoft.com/office/word/2012/wordml" xmlns:w16cex="http://schemas.microsoft.com/office/word/2018/wordml/cex" xmlns:w16cid="http://schemas.microsoft.com/office/word/2016/wordml/cid" xmlns:w16="http://schemas.microsoft.com/office/word/2018/wordml" xmlns:w16du="http://schemas.microsoft.com/office/word/2023/wordml/word16du" xmlns:w16sdtdh="http://schemas.microsoft.com/office/word/2020/wordml/sdtdatahash" xmlns:w16se="http://schemas.microsoft.com/office/word/2015/wordml/symex" mc:Ignorable="w14 w15 w16se w16cid w16 w16cex w16sdtdh w16du">
   <w:docDefaults>
     <w:rPrDefault>
       <w:rPr>

</xml_diff>